<commit_message>
Updated Node Workshop HOL Doc
</commit_message>
<xml_diff>
--- a/NodeWorkshop/BotFramworkNodeHOL.docx
+++ b/NodeWorkshop/BotFramworkNodeHOL.docx
@@ -1,6 +1,6 @@
 
 <file path=word/document.xml><?xml version="1.0" encoding="utf-8"?>
-<w:document xmlns:wpc="http://schemas.microsoft.com/office/word/2010/wordprocessingCanvas" xmlns:cx="http://schemas.microsoft.com/office/drawing/2014/chartex" xmlns:cx1="http://schemas.microsoft.com/office/drawing/2015/9/8/chartex" xmlns:cx2="http://schemas.microsoft.com/office/drawing/2015/10/21/chartex" xmlns:cx3="http://schemas.microsoft.com/office/drawing/2016/5/9/chartex" xmlns:cx4="http://schemas.microsoft.com/office/drawing/2016/5/10/chartex" xmlns:cx5="http://schemas.microsoft.com/office/drawing/2016/5/11/chartex" xmlns:mc="http://schemas.openxmlformats.org/markup-compatibility/2006" xmlns:o="urn:schemas-microsoft-com:office:office" xmlns:r="http://schemas.openxmlformats.org/officeDocument/2006/relationships" xmlns:m="http://schemas.openxmlformats.org/officeDocument/2006/math" xmlns:v="urn:schemas-microsoft-com:vml" xmlns:wp14="http://schemas.microsoft.com/office/word/2010/wordprocessingDrawing" xmlns:wp="http://schemas.openxmlformats.org/drawingml/2006/wordprocessingDrawing" xmlns:w10="urn:schemas-microsoft-com:office:word" xmlns:w="http://schemas.openxmlformats.org/wordprocessingml/2006/main" xmlns:w14="http://schemas.microsoft.com/office/word/2010/wordml" xmlns:w15="http://schemas.microsoft.com/office/word/2012/wordml" xmlns:w16se="http://schemas.microsoft.com/office/word/2015/wordml/symex" xmlns:wpg="http://schemas.microsoft.com/office/word/2010/wordprocessingGroup" xmlns:wpi="http://schemas.microsoft.com/office/word/2010/wordprocessingInk" xmlns:wne="http://schemas.microsoft.com/office/word/2006/wordml" xmlns:wps="http://schemas.microsoft.com/office/word/2010/wordprocessingShape" mc:Ignorable="w14 w15 w16se wp14">
+<w:document xmlns:wpc="http://schemas.microsoft.com/office/word/2010/wordprocessingCanvas" xmlns:cx="http://schemas.microsoft.com/office/drawing/2014/chartex" xmlns:cx1="http://schemas.microsoft.com/office/drawing/2015/9/8/chartex" xmlns:cx2="http://schemas.microsoft.com/office/drawing/2015/10/21/chartex" xmlns:cx3="http://schemas.microsoft.com/office/drawing/2016/5/9/chartex" xmlns:cx4="http://schemas.microsoft.com/office/drawing/2016/5/10/chartex" xmlns:cx5="http://schemas.microsoft.com/office/drawing/2016/5/11/chartex" xmlns:cx6="http://schemas.microsoft.com/office/drawing/2016/5/12/chartex" xmlns:cx7="http://schemas.microsoft.com/office/drawing/2016/5/13/chartex" xmlns:cx8="http://schemas.microsoft.com/office/drawing/2016/5/14/chartex" xmlns:mc="http://schemas.openxmlformats.org/markup-compatibility/2006" xmlns:o="urn:schemas-microsoft-com:office:office" xmlns:r="http://schemas.openxmlformats.org/officeDocument/2006/relationships" xmlns:m="http://schemas.openxmlformats.org/officeDocument/2006/math" xmlns:v="urn:schemas-microsoft-com:vml" xmlns:wp14="http://schemas.microsoft.com/office/word/2010/wordprocessingDrawing" xmlns:wp="http://schemas.openxmlformats.org/drawingml/2006/wordprocessingDrawing" xmlns:w10="urn:schemas-microsoft-com:office:word" xmlns:w="http://schemas.openxmlformats.org/wordprocessingml/2006/main" xmlns:w14="http://schemas.microsoft.com/office/word/2010/wordml" xmlns:w15="http://schemas.microsoft.com/office/word/2012/wordml" xmlns:w16se="http://schemas.microsoft.com/office/word/2015/wordml/symex" xmlns:wpg="http://schemas.microsoft.com/office/word/2010/wordprocessingGroup" xmlns:wpi="http://schemas.microsoft.com/office/word/2010/wordprocessingInk" xmlns:wne="http://schemas.microsoft.com/office/word/2006/wordml" xmlns:wps="http://schemas.microsoft.com/office/word/2010/wordprocessingShape" mc:Ignorable="w14 w15 w16se wp14">
   <w:body>
     <w:p>
       <w:pPr>
@@ -647,7 +647,7 @@
           <w:rPr>
             <w:webHidden/>
           </w:rPr>
-          <w:t>9</w:t>
+          <w:t>8</w:t>
         </w:r>
         <w:r>
           <w:rPr>
@@ -3320,8 +3320,6 @@
         </w:rPr>
         <w:br/>
       </w:r>
-      <w:bookmarkStart w:id="34" w:name="_GoBack"/>
-      <w:bookmarkEnd w:id="34"/>
       <w:r>
         <w:rPr>
           <w:rFonts w:ascii="Segoe UI" w:hAnsi="Segoe UI" w:cs="Segoe UI"/>
@@ -3459,14 +3457,14 @@
       <w:pPr>
         <w:pStyle w:val="Heading3"/>
       </w:pPr>
-      <w:bookmarkStart w:id="35" w:name="_Toc473535338"/>
+      <w:bookmarkStart w:id="34" w:name="_Toc473535338"/>
       <w:bookmarkEnd w:id="30"/>
       <w:bookmarkEnd w:id="31"/>
       <w:bookmarkEnd w:id="32"/>
       <w:r>
         <w:t>Copy/Paste of Code</w:t>
       </w:r>
-      <w:bookmarkEnd w:id="35"/>
+      <w:bookmarkEnd w:id="34"/>
     </w:p>
     <w:p>
       <w:pPr>
@@ -3520,8 +3518,8 @@
       <w:pPr>
         <w:pStyle w:val="Heading2"/>
       </w:pPr>
-      <w:bookmarkStart w:id="36" w:name="_Toc473535339"/>
-      <w:bookmarkStart w:id="37" w:name="_Toc110261152"/>
+      <w:bookmarkStart w:id="35" w:name="_Toc473535339"/>
+      <w:bookmarkStart w:id="36" w:name="_Toc110261152"/>
       <w:bookmarkEnd w:id="33"/>
       <w:r>
         <w:lastRenderedPageBreak/>
@@ -3534,7 +3532,7 @@
       <w:r>
         <w:t>BotBuilder</w:t>
       </w:r>
-      <w:bookmarkEnd w:id="36"/>
+      <w:bookmarkEnd w:id="35"/>
       <w:proofErr w:type="spellEnd"/>
     </w:p>
     <w:p>
@@ -4716,11 +4714,8 @@
                 <w:color w:val="auto"/>
                 <w:shd w:val="clear" w:color="auto" w:fill="auto"/>
               </w:rPr>
-              <w:lastRenderedPageBreak/>
-              <w:br/>
-              <w:t xml:space="preserve">This will open up our project in </w:t>
-            </w:r>
-            <w:proofErr w:type="spellStart"/>
+              <w:br/>
+            </w:r>
             <w:r>
               <w:rPr>
                 <w:rStyle w:val="CodeChar"/>
@@ -4728,9 +4723,9 @@
                 <w:color w:val="auto"/>
                 <w:shd w:val="clear" w:color="auto" w:fill="auto"/>
               </w:rPr>
-              <w:t>VSCode</w:t>
-            </w:r>
-            <w:proofErr w:type="spellEnd"/>
+              <w:lastRenderedPageBreak/>
+              <w:br/>
+            </w:r>
             <w:r>
               <w:rPr>
                 <w:rStyle w:val="CodeChar"/>
@@ -4738,7 +4733,84 @@
                 <w:color w:val="auto"/>
                 <w:shd w:val="clear" w:color="auto" w:fill="auto"/>
               </w:rPr>
+              <w:t xml:space="preserve">This will open up our project in </w:t>
+            </w:r>
+            <w:proofErr w:type="spellStart"/>
+            <w:r>
+              <w:rPr>
+                <w:rStyle w:val="CodeChar"/>
+                <w:rFonts w:asciiTheme="minorHAnsi" w:hAnsiTheme="minorHAnsi" w:cstheme="minorHAnsi"/>
+                <w:color w:val="auto"/>
+                <w:shd w:val="clear" w:color="auto" w:fill="auto"/>
+              </w:rPr>
+              <w:t>VSCode</w:t>
+            </w:r>
+            <w:proofErr w:type="spellEnd"/>
+            <w:r>
+              <w:rPr>
+                <w:rStyle w:val="CodeChar"/>
+                <w:rFonts w:asciiTheme="minorHAnsi" w:hAnsiTheme="minorHAnsi" w:cstheme="minorHAnsi"/>
+                <w:color w:val="auto"/>
+                <w:shd w:val="clear" w:color="auto" w:fill="auto"/>
+              </w:rPr>
               <w:t xml:space="preserve"> (again, you are free to choose your own editor if you like)</w:t>
+            </w:r>
+            <w:r>
+              <w:rPr>
+                <w:rStyle w:val="CodeChar"/>
+                <w:rFonts w:asciiTheme="minorHAnsi" w:hAnsiTheme="minorHAnsi" w:cstheme="minorHAnsi"/>
+                <w:color w:val="auto"/>
+                <w:shd w:val="clear" w:color="auto" w:fill="auto"/>
+              </w:rPr>
+              <w:br/>
+            </w:r>
+            <w:r>
+              <w:rPr>
+                <w:rStyle w:val="CodeChar"/>
+                <w:rFonts w:asciiTheme="minorHAnsi" w:hAnsiTheme="minorHAnsi" w:cstheme="minorHAnsi"/>
+                <w:color w:val="auto"/>
+                <w:shd w:val="clear" w:color="auto" w:fill="auto"/>
+              </w:rPr>
+              <w:br/>
+            </w:r>
+            <w:r>
+              <w:rPr>
+                <w:rStyle w:val="CodeChar"/>
+                <w:rFonts w:asciiTheme="minorHAnsi" w:hAnsiTheme="minorHAnsi" w:cstheme="minorHAnsi"/>
+                <w:b/>
+                <w:color w:val="FF0000"/>
+                <w:shd w:val="clear" w:color="auto" w:fill="auto"/>
+              </w:rPr>
+              <w:t>NOTE:</w:t>
+            </w:r>
+            <w:r>
+              <w:rPr>
+                <w:rStyle w:val="CodeChar"/>
+                <w:rFonts w:asciiTheme="minorHAnsi" w:hAnsiTheme="minorHAnsi" w:cstheme="minorHAnsi"/>
+                <w:color w:val="FF0000"/>
+                <w:shd w:val="clear" w:color="auto" w:fill="auto"/>
+              </w:rPr>
+              <w:t xml:space="preserve"> Once you are in </w:t>
+            </w:r>
+            <w:proofErr w:type="spellStart"/>
+            <w:r>
+              <w:rPr>
+                <w:rStyle w:val="CodeChar"/>
+                <w:rFonts w:asciiTheme="minorHAnsi" w:hAnsiTheme="minorHAnsi" w:cstheme="minorHAnsi"/>
+                <w:color w:val="FF0000"/>
+                <w:shd w:val="clear" w:color="auto" w:fill="auto"/>
+              </w:rPr>
+              <w:t>VSCode</w:t>
+            </w:r>
+            <w:proofErr w:type="spellEnd"/>
+            <w:r>
+              <w:rPr>
+                <w:rStyle w:val="CodeChar"/>
+                <w:rFonts w:asciiTheme="minorHAnsi" w:hAnsiTheme="minorHAnsi" w:cstheme="minorHAnsi"/>
+                <w:color w:val="FF0000"/>
+                <w:shd w:val="clear" w:color="auto" w:fill="auto"/>
+              </w:rPr>
+              <w:t xml:space="preserve"> you can press CTRL + ` to open up a terminal window within the program</w:t>
             </w:r>
           </w:p>
           <w:p>
@@ -5237,7 +5309,6 @@
                 <w:shd w:val="clear" w:color="auto" w:fill="auto"/>
               </w:rPr>
               <w:br/>
-              <w:t>Type the word</w:t>
             </w:r>
             <w:r>
               <w:rPr>
@@ -5246,7 +5317,8 @@
                 <w:color w:val="auto"/>
                 <w:shd w:val="clear" w:color="auto" w:fill="auto"/>
               </w:rPr>
-              <w:t xml:space="preserve"> Hello (or anything really) and you should get back a “Hello World” from your bot. </w:t>
+              <w:lastRenderedPageBreak/>
+              <w:t>Type the word</w:t>
             </w:r>
             <w:r>
               <w:rPr>
@@ -5255,7 +5327,7 @@
                 <w:color w:val="auto"/>
                 <w:shd w:val="clear" w:color="auto" w:fill="auto"/>
               </w:rPr>
-              <w:br/>
+              <w:t xml:space="preserve"> Hello (or anything really) and you should get back a “Hello World” from your bot. </w:t>
             </w:r>
             <w:r>
               <w:rPr>
@@ -5264,7 +5336,15 @@
                 <w:color w:val="auto"/>
                 <w:shd w:val="clear" w:color="auto" w:fill="auto"/>
               </w:rPr>
-              <w:lastRenderedPageBreak/>
+              <w:br/>
+            </w:r>
+            <w:r>
+              <w:rPr>
+                <w:rStyle w:val="CodeChar"/>
+                <w:rFonts w:asciiTheme="minorHAnsi" w:hAnsiTheme="minorHAnsi" w:cstheme="minorHAnsi"/>
+                <w:color w:val="auto"/>
+                <w:shd w:val="clear" w:color="auto" w:fill="auto"/>
+              </w:rPr>
               <w:br/>
             </w:r>
             <w:r>
@@ -5464,7 +5544,7 @@
                 <w:sz w:val="22"/>
                 <w:szCs w:val="22"/>
               </w:rPr>
-              <w:t xml:space="preserve"> On the top you can see that there is no config file.  Click on the green arrow top left</w:t>
+              <w:t xml:space="preserve"> On the top you can see that there is no config file.  </w:t>
             </w:r>
             <w:r>
               <w:rPr>
@@ -5489,6 +5569,39 @@
                 <w:sz w:val="22"/>
                 <w:szCs w:val="22"/>
               </w:rPr>
+              <w:t xml:space="preserve"> </w:t>
+            </w:r>
+            <w:r>
+              <w:rPr>
+                <w:rFonts w:asciiTheme="minorHAnsi" w:hAnsiTheme="minorHAnsi" w:cstheme="minorHAnsi"/>
+                <w:sz w:val="22"/>
+                <w:szCs w:val="22"/>
+              </w:rPr>
+              <w:t>Click on the down arrow to the right of the green play button and select “Add Configuration”</w:t>
+            </w:r>
+            <w:r>
+              <w:rPr>
+                <w:rFonts w:asciiTheme="minorHAnsi" w:hAnsiTheme="minorHAnsi" w:cstheme="minorHAnsi"/>
+                <w:sz w:val="22"/>
+                <w:szCs w:val="22"/>
+              </w:rPr>
+              <w:br/>
+            </w:r>
+            <w:r>
+              <w:rPr>
+                <w:rFonts w:asciiTheme="minorHAnsi" w:hAnsiTheme="minorHAnsi" w:cstheme="minorHAnsi"/>
+                <w:b/>
+                <w:sz w:val="22"/>
+                <w:szCs w:val="22"/>
+              </w:rPr>
+              <w:t>&gt;</w:t>
+            </w:r>
+            <w:r>
+              <w:rPr>
+                <w:rFonts w:asciiTheme="minorHAnsi" w:hAnsiTheme="minorHAnsi" w:cstheme="minorHAnsi"/>
+                <w:sz w:val="22"/>
+                <w:szCs w:val="22"/>
+              </w:rPr>
               <w:t xml:space="preserve"> This will produce a drop down, select Node.js</w:t>
             </w:r>
             <w:r>
@@ -5512,10 +5625,10 @@
                 <w:noProof/>
               </w:rPr>
               <w:drawing>
-                <wp:inline distT="0" distB="0" distL="0" distR="0" wp14:anchorId="084FB793" wp14:editId="5D20D021">
-                  <wp:extent cx="4985366" cy="2547619"/>
-                  <wp:effectExtent l="0" t="0" r="6350" b="5715"/>
-                  <wp:docPr id="32" name="Picture 32"/>
+                <wp:inline distT="0" distB="0" distL="0" distR="0" wp14:anchorId="38C7EB85" wp14:editId="7E611789">
+                  <wp:extent cx="4809744" cy="3017520"/>
+                  <wp:effectExtent l="0" t="0" r="0" b="0"/>
+                  <wp:docPr id="8" name="Picture 8"/>
                   <wp:cNvGraphicFramePr>
                     <a:graphicFrameLocks xmlns:a="http://schemas.openxmlformats.org/drawingml/2006/main" noChangeAspect="1"/>
                   </wp:cNvGraphicFramePr>
@@ -5535,7 +5648,7 @@
                         <pic:spPr>
                           <a:xfrm>
                             <a:off x="0" y="0"/>
-                            <a:ext cx="4999719" cy="2554954"/>
+                            <a:ext cx="4809744" cy="3017520"/>
                           </a:xfrm>
                           <a:prstGeom prst="rect">
                             <a:avLst/>
@@ -6366,7 +6479,7 @@
       <w:pPr>
         <w:pStyle w:val="Heading2"/>
       </w:pPr>
-      <w:bookmarkStart w:id="38" w:name="_Toc473535340"/>
+      <w:bookmarkStart w:id="37" w:name="_Toc473535340"/>
       <w:r>
         <w:lastRenderedPageBreak/>
         <w:t>Exercise 2</w:t>
@@ -6377,7 +6490,7 @@
       <w:r>
         <w:t>Using prompts in a bot</w:t>
       </w:r>
-      <w:bookmarkEnd w:id="38"/>
+      <w:bookmarkEnd w:id="37"/>
     </w:p>
     <w:p>
       <w:r>
@@ -7461,7 +7574,7 @@
       <w:pPr>
         <w:pStyle w:val="Heading2"/>
       </w:pPr>
-      <w:bookmarkStart w:id="39" w:name="_Toc473535341"/>
+      <w:bookmarkStart w:id="38" w:name="_Toc473535341"/>
       <w:r>
         <w:lastRenderedPageBreak/>
         <w:t>Exercise 3</w:t>
@@ -7472,7 +7585,7 @@
       <w:r>
         <w:t>Using Intent Dialogs (LUIS)</w:t>
       </w:r>
-      <w:bookmarkEnd w:id="39"/>
+      <w:bookmarkEnd w:id="38"/>
     </w:p>
     <w:p>
       <w:r>
@@ -12998,7 +13111,7 @@
       <w:pPr>
         <w:pStyle w:val="Heading2"/>
       </w:pPr>
-      <w:bookmarkStart w:id="40" w:name="_Toc473535342"/>
+      <w:bookmarkStart w:id="39" w:name="_Toc473535342"/>
       <w:r>
         <w:lastRenderedPageBreak/>
         <w:t>Exercise 4</w:t>
@@ -13009,7 +13122,7 @@
       <w:r>
         <w:t>Connecting to Skype and Webchat</w:t>
       </w:r>
-      <w:bookmarkEnd w:id="40"/>
+      <w:bookmarkEnd w:id="39"/>
     </w:p>
     <w:p>
       <w:r>
@@ -13411,8 +13524,84 @@
                 <w:szCs w:val="22"/>
               </w:rPr>
               <w:br/>
+            </w:r>
+            <w:r>
+              <w:rPr>
+                <w:rFonts w:asciiTheme="minorHAnsi" w:hAnsiTheme="minorHAnsi" w:cstheme="minorHAnsi"/>
+                <w:b/>
+                <w:color w:val="FF0000"/>
+                <w:sz w:val="22"/>
+                <w:szCs w:val="22"/>
+              </w:rPr>
+              <w:t xml:space="preserve">NOTE: On a MAC you will need to type </w:t>
+            </w:r>
+            <w:r>
+              <w:rPr>
+                <w:rFonts w:asciiTheme="minorHAnsi" w:hAnsiTheme="minorHAnsi" w:cstheme="minorHAnsi"/>
+                <w:b/>
+                <w:color w:val="C00000"/>
+                <w:sz w:val="22"/>
+                <w:szCs w:val="22"/>
+              </w:rPr>
+              <w:t>./</w:t>
+            </w:r>
+            <w:proofErr w:type="spellStart"/>
+            <w:r>
+              <w:rPr>
+                <w:rFonts w:asciiTheme="minorHAnsi" w:hAnsiTheme="minorHAnsi" w:cstheme="minorHAnsi"/>
+                <w:b/>
+                <w:color w:val="C00000"/>
+                <w:sz w:val="22"/>
+                <w:szCs w:val="22"/>
+              </w:rPr>
+              <w:t>ngrok</w:t>
+            </w:r>
+            <w:proofErr w:type="spellEnd"/>
+            <w:r>
+              <w:rPr>
+                <w:rFonts w:asciiTheme="minorHAnsi" w:hAnsiTheme="minorHAnsi" w:cstheme="minorHAnsi"/>
+                <w:b/>
+                <w:color w:val="C00000"/>
+                <w:sz w:val="22"/>
+                <w:szCs w:val="22"/>
+              </w:rPr>
+              <w:t xml:space="preserve"> http 3978</w:t>
+            </w:r>
+            <w:r>
+              <w:rPr>
+                <w:rFonts w:asciiTheme="minorHAnsi" w:hAnsiTheme="minorHAnsi" w:cstheme="minorHAnsi"/>
+                <w:color w:val="FF0000"/>
+                <w:sz w:val="22"/>
+                <w:szCs w:val="22"/>
+              </w:rPr>
+              <w:t xml:space="preserve"> </w:t>
+            </w:r>
+            <w:r>
+              <w:rPr>
+                <w:rFonts w:asciiTheme="minorHAnsi" w:hAnsiTheme="minorHAnsi" w:cstheme="minorHAnsi"/>
+                <w:sz w:val="22"/>
+                <w:szCs w:val="22"/>
+              </w:rPr>
+              <w:br/>
+            </w:r>
+            <w:r>
+              <w:rPr>
+                <w:rFonts w:asciiTheme="minorHAnsi" w:hAnsiTheme="minorHAnsi" w:cstheme="minorHAnsi"/>
+                <w:sz w:val="22"/>
+                <w:szCs w:val="22"/>
+              </w:rPr>
+              <w:br/>
+            </w:r>
+            <w:r>
+              <w:rPr>
+                <w:rFonts w:asciiTheme="minorHAnsi" w:hAnsiTheme="minorHAnsi" w:cstheme="minorHAnsi"/>
+                <w:sz w:val="22"/>
+                <w:szCs w:val="22"/>
+              </w:rPr>
               <w:t>You should see the following in your command window.</w:t>
             </w:r>
+            <w:bookmarkStart w:id="40" w:name="_GoBack"/>
+            <w:bookmarkEnd w:id="40"/>
             <w:r>
               <w:rPr>
                 <w:rFonts w:asciiTheme="minorHAnsi" w:hAnsiTheme="minorHAnsi" w:cstheme="minorHAnsi"/>
@@ -15246,7 +15435,19 @@
               <w:rPr>
                 <w:rStyle w:val="CodeChar"/>
               </w:rPr>
-              <w:t xml:space="preserve"> –save</w:t>
+              <w:t xml:space="preserve"> –</w:t>
+            </w:r>
+            <w:r>
+              <w:rPr>
+                <w:rStyle w:val="CodeChar"/>
+              </w:rPr>
+              <w:t>-</w:t>
+            </w:r>
+            <w:r>
+              <w:rPr>
+                <w:rStyle w:val="CodeChar"/>
+              </w:rPr>
+              <w:t>save</w:t>
             </w:r>
             <w:r>
               <w:rPr>
@@ -18705,7 +18906,7 @@
         <w:lastRenderedPageBreak/>
         <w:t>Additional Resources</w:t>
       </w:r>
-      <w:bookmarkEnd w:id="37"/>
+      <w:bookmarkEnd w:id="36"/>
       <w:bookmarkEnd w:id="42"/>
     </w:p>
     <w:p>
@@ -18790,7 +18991,7 @@
 </file>
 
 <file path=word/endnotes.xml><?xml version="1.0" encoding="utf-8"?>
-<w:endnotes xmlns:wpc="http://schemas.microsoft.com/office/word/2010/wordprocessingCanvas" xmlns:cx="http://schemas.microsoft.com/office/drawing/2014/chartex" xmlns:cx1="http://schemas.microsoft.com/office/drawing/2015/9/8/chartex" xmlns:cx2="http://schemas.microsoft.com/office/drawing/2015/10/21/chartex" xmlns:cx3="http://schemas.microsoft.com/office/drawing/2016/5/9/chartex" xmlns:cx4="http://schemas.microsoft.com/office/drawing/2016/5/10/chartex" xmlns:cx5="http://schemas.microsoft.com/office/drawing/2016/5/11/chartex" xmlns:mc="http://schemas.openxmlformats.org/markup-compatibility/2006" xmlns:o="urn:schemas-microsoft-com:office:office" xmlns:r="http://schemas.openxmlformats.org/officeDocument/2006/relationships" xmlns:m="http://schemas.openxmlformats.org/officeDocument/2006/math" xmlns:v="urn:schemas-microsoft-com:vml" xmlns:wp14="http://schemas.microsoft.com/office/word/2010/wordprocessingDrawing" xmlns:wp="http://schemas.openxmlformats.org/drawingml/2006/wordprocessingDrawing" xmlns:w10="urn:schemas-microsoft-com:office:word" xmlns:w="http://schemas.openxmlformats.org/wordprocessingml/2006/main" xmlns:w14="http://schemas.microsoft.com/office/word/2010/wordml" xmlns:w15="http://schemas.microsoft.com/office/word/2012/wordml" xmlns:w16se="http://schemas.microsoft.com/office/word/2015/wordml/symex" xmlns:wpg="http://schemas.microsoft.com/office/word/2010/wordprocessingGroup" xmlns:wpi="http://schemas.microsoft.com/office/word/2010/wordprocessingInk" xmlns:wne="http://schemas.microsoft.com/office/word/2006/wordml" xmlns:wps="http://schemas.microsoft.com/office/word/2010/wordprocessingShape" mc:Ignorable="w14 w15 w16se wp14">
+<w:endnotes xmlns:wpc="http://schemas.microsoft.com/office/word/2010/wordprocessingCanvas" xmlns:cx="http://schemas.microsoft.com/office/drawing/2014/chartex" xmlns:cx1="http://schemas.microsoft.com/office/drawing/2015/9/8/chartex" xmlns:cx2="http://schemas.microsoft.com/office/drawing/2015/10/21/chartex" xmlns:cx3="http://schemas.microsoft.com/office/drawing/2016/5/9/chartex" xmlns:cx4="http://schemas.microsoft.com/office/drawing/2016/5/10/chartex" xmlns:cx5="http://schemas.microsoft.com/office/drawing/2016/5/11/chartex" xmlns:cx6="http://schemas.microsoft.com/office/drawing/2016/5/12/chartex" xmlns:cx7="http://schemas.microsoft.com/office/drawing/2016/5/13/chartex" xmlns:cx8="http://schemas.microsoft.com/office/drawing/2016/5/14/chartex" xmlns:mc="http://schemas.openxmlformats.org/markup-compatibility/2006" xmlns:o="urn:schemas-microsoft-com:office:office" xmlns:r="http://schemas.openxmlformats.org/officeDocument/2006/relationships" xmlns:m="http://schemas.openxmlformats.org/officeDocument/2006/math" xmlns:v="urn:schemas-microsoft-com:vml" xmlns:wp14="http://schemas.microsoft.com/office/word/2010/wordprocessingDrawing" xmlns:wp="http://schemas.openxmlformats.org/drawingml/2006/wordprocessingDrawing" xmlns:w10="urn:schemas-microsoft-com:office:word" xmlns:w="http://schemas.openxmlformats.org/wordprocessingml/2006/main" xmlns:w14="http://schemas.microsoft.com/office/word/2010/wordml" xmlns:w15="http://schemas.microsoft.com/office/word/2012/wordml" xmlns:w16se="http://schemas.microsoft.com/office/word/2015/wordml/symex" xmlns:wpg="http://schemas.microsoft.com/office/word/2010/wordprocessingGroup" xmlns:wpi="http://schemas.microsoft.com/office/word/2010/wordprocessingInk" xmlns:wne="http://schemas.microsoft.com/office/word/2006/wordml" xmlns:wps="http://schemas.microsoft.com/office/word/2010/wordprocessingShape" mc:Ignorable="w14 w15 w16se wp14">
   <w:endnote w:type="separator" w:id="-1">
     <w:p>
       <w:r>
@@ -18809,7 +19010,7 @@
 </file>
 
 <file path=word/footer1.xml><?xml version="1.0" encoding="utf-8"?>
-<w:ftr xmlns:wpc="http://schemas.microsoft.com/office/word/2010/wordprocessingCanvas" xmlns:cx="http://schemas.microsoft.com/office/drawing/2014/chartex" xmlns:cx1="http://schemas.microsoft.com/office/drawing/2015/9/8/chartex" xmlns:cx2="http://schemas.microsoft.com/office/drawing/2015/10/21/chartex" xmlns:cx3="http://schemas.microsoft.com/office/drawing/2016/5/9/chartex" xmlns:cx4="http://schemas.microsoft.com/office/drawing/2016/5/10/chartex" xmlns:cx5="http://schemas.microsoft.com/office/drawing/2016/5/11/chartex" xmlns:mc="http://schemas.openxmlformats.org/markup-compatibility/2006" xmlns:o="urn:schemas-microsoft-com:office:office" xmlns:r="http://schemas.openxmlformats.org/officeDocument/2006/relationships" xmlns:m="http://schemas.openxmlformats.org/officeDocument/2006/math" xmlns:v="urn:schemas-microsoft-com:vml" xmlns:wp14="http://schemas.microsoft.com/office/word/2010/wordprocessingDrawing" xmlns:wp="http://schemas.openxmlformats.org/drawingml/2006/wordprocessingDrawing" xmlns:w10="urn:schemas-microsoft-com:office:word" xmlns:w="http://schemas.openxmlformats.org/wordprocessingml/2006/main" xmlns:w14="http://schemas.microsoft.com/office/word/2010/wordml" xmlns:w15="http://schemas.microsoft.com/office/word/2012/wordml" xmlns:w16se="http://schemas.microsoft.com/office/word/2015/wordml/symex" xmlns:wpg="http://schemas.microsoft.com/office/word/2010/wordprocessingGroup" xmlns:wpi="http://schemas.microsoft.com/office/word/2010/wordprocessingInk" xmlns:wne="http://schemas.microsoft.com/office/word/2006/wordml" xmlns:wps="http://schemas.microsoft.com/office/word/2010/wordprocessingShape" mc:Ignorable="w14 w15 w16se wp14">
+<w:ftr xmlns:wpc="http://schemas.microsoft.com/office/word/2010/wordprocessingCanvas" xmlns:cx="http://schemas.microsoft.com/office/drawing/2014/chartex" xmlns:cx1="http://schemas.microsoft.com/office/drawing/2015/9/8/chartex" xmlns:cx2="http://schemas.microsoft.com/office/drawing/2015/10/21/chartex" xmlns:cx3="http://schemas.microsoft.com/office/drawing/2016/5/9/chartex" xmlns:cx4="http://schemas.microsoft.com/office/drawing/2016/5/10/chartex" xmlns:cx5="http://schemas.microsoft.com/office/drawing/2016/5/11/chartex" xmlns:cx6="http://schemas.microsoft.com/office/drawing/2016/5/12/chartex" xmlns:cx7="http://schemas.microsoft.com/office/drawing/2016/5/13/chartex" xmlns:cx8="http://schemas.microsoft.com/office/drawing/2016/5/14/chartex" xmlns:mc="http://schemas.openxmlformats.org/markup-compatibility/2006" xmlns:o="urn:schemas-microsoft-com:office:office" xmlns:r="http://schemas.openxmlformats.org/officeDocument/2006/relationships" xmlns:m="http://schemas.openxmlformats.org/officeDocument/2006/math" xmlns:v="urn:schemas-microsoft-com:vml" xmlns:wp14="http://schemas.microsoft.com/office/word/2010/wordprocessingDrawing" xmlns:wp="http://schemas.openxmlformats.org/drawingml/2006/wordprocessingDrawing" xmlns:w10="urn:schemas-microsoft-com:office:word" xmlns:w="http://schemas.openxmlformats.org/wordprocessingml/2006/main" xmlns:w14="http://schemas.microsoft.com/office/word/2010/wordml" xmlns:w15="http://schemas.microsoft.com/office/word/2012/wordml" xmlns:w16se="http://schemas.microsoft.com/office/word/2015/wordml/symex" xmlns:wpg="http://schemas.microsoft.com/office/word/2010/wordprocessingGroup" xmlns:wpi="http://schemas.microsoft.com/office/word/2010/wordprocessingInk" xmlns:wne="http://schemas.microsoft.com/office/word/2006/wordml" xmlns:wps="http://schemas.microsoft.com/office/word/2010/wordprocessingShape" mc:Ignorable="w14 w15 w16se wp14">
   <w:p>
     <w:pPr>
       <w:pStyle w:val="Footer"/>
@@ -18819,7 +19020,7 @@
 </file>
 
 <file path=word/footnotes.xml><?xml version="1.0" encoding="utf-8"?>
-<w:footnotes xmlns:wpc="http://schemas.microsoft.com/office/word/2010/wordprocessingCanvas" xmlns:cx="http://schemas.microsoft.com/office/drawing/2014/chartex" xmlns:cx1="http://schemas.microsoft.com/office/drawing/2015/9/8/chartex" xmlns:cx2="http://schemas.microsoft.com/office/drawing/2015/10/21/chartex" xmlns:cx3="http://schemas.microsoft.com/office/drawing/2016/5/9/chartex" xmlns:cx4="http://schemas.microsoft.com/office/drawing/2016/5/10/chartex" xmlns:cx5="http://schemas.microsoft.com/office/drawing/2016/5/11/chartex" xmlns:mc="http://schemas.openxmlformats.org/markup-compatibility/2006" xmlns:o="urn:schemas-microsoft-com:office:office" xmlns:r="http://schemas.openxmlformats.org/officeDocument/2006/relationships" xmlns:m="http://schemas.openxmlformats.org/officeDocument/2006/math" xmlns:v="urn:schemas-microsoft-com:vml" xmlns:wp14="http://schemas.microsoft.com/office/word/2010/wordprocessingDrawing" xmlns:wp="http://schemas.openxmlformats.org/drawingml/2006/wordprocessingDrawing" xmlns:w10="urn:schemas-microsoft-com:office:word" xmlns:w="http://schemas.openxmlformats.org/wordprocessingml/2006/main" xmlns:w14="http://schemas.microsoft.com/office/word/2010/wordml" xmlns:w15="http://schemas.microsoft.com/office/word/2012/wordml" xmlns:w16se="http://schemas.microsoft.com/office/word/2015/wordml/symex" xmlns:wpg="http://schemas.microsoft.com/office/word/2010/wordprocessingGroup" xmlns:wpi="http://schemas.microsoft.com/office/word/2010/wordprocessingInk" xmlns:wne="http://schemas.microsoft.com/office/word/2006/wordml" xmlns:wps="http://schemas.microsoft.com/office/word/2010/wordprocessingShape" mc:Ignorable="w14 w15 w16se wp14">
+<w:footnotes xmlns:wpc="http://schemas.microsoft.com/office/word/2010/wordprocessingCanvas" xmlns:cx="http://schemas.microsoft.com/office/drawing/2014/chartex" xmlns:cx1="http://schemas.microsoft.com/office/drawing/2015/9/8/chartex" xmlns:cx2="http://schemas.microsoft.com/office/drawing/2015/10/21/chartex" xmlns:cx3="http://schemas.microsoft.com/office/drawing/2016/5/9/chartex" xmlns:cx4="http://schemas.microsoft.com/office/drawing/2016/5/10/chartex" xmlns:cx5="http://schemas.microsoft.com/office/drawing/2016/5/11/chartex" xmlns:cx6="http://schemas.microsoft.com/office/drawing/2016/5/12/chartex" xmlns:cx7="http://schemas.microsoft.com/office/drawing/2016/5/13/chartex" xmlns:cx8="http://schemas.microsoft.com/office/drawing/2016/5/14/chartex" xmlns:mc="http://schemas.openxmlformats.org/markup-compatibility/2006" xmlns:o="urn:schemas-microsoft-com:office:office" xmlns:r="http://schemas.openxmlformats.org/officeDocument/2006/relationships" xmlns:m="http://schemas.openxmlformats.org/officeDocument/2006/math" xmlns:v="urn:schemas-microsoft-com:vml" xmlns:wp14="http://schemas.microsoft.com/office/word/2010/wordprocessingDrawing" xmlns:wp="http://schemas.openxmlformats.org/drawingml/2006/wordprocessingDrawing" xmlns:w10="urn:schemas-microsoft-com:office:word" xmlns:w="http://schemas.openxmlformats.org/wordprocessingml/2006/main" xmlns:w14="http://schemas.microsoft.com/office/word/2010/wordml" xmlns:w15="http://schemas.microsoft.com/office/word/2012/wordml" xmlns:w16se="http://schemas.microsoft.com/office/word/2015/wordml/symex" xmlns:wpg="http://schemas.microsoft.com/office/word/2010/wordprocessingGroup" xmlns:wpi="http://schemas.microsoft.com/office/word/2010/wordprocessingInk" xmlns:wne="http://schemas.microsoft.com/office/word/2006/wordml" xmlns:wps="http://schemas.microsoft.com/office/word/2010/wordprocessingShape" mc:Ignorable="w14 w15 w16se wp14">
   <w:footnote w:type="separator" w:id="-1">
     <w:p>
       <w:r>
@@ -18838,7 +19039,7 @@
 </file>
 
 <file path=word/header1.xml><?xml version="1.0" encoding="utf-8"?>
-<w:hdr xmlns:wpc="http://schemas.microsoft.com/office/word/2010/wordprocessingCanvas" xmlns:cx="http://schemas.microsoft.com/office/drawing/2014/chartex" xmlns:cx1="http://schemas.microsoft.com/office/drawing/2015/9/8/chartex" xmlns:cx2="http://schemas.microsoft.com/office/drawing/2015/10/21/chartex" xmlns:cx3="http://schemas.microsoft.com/office/drawing/2016/5/9/chartex" xmlns:cx4="http://schemas.microsoft.com/office/drawing/2016/5/10/chartex" xmlns:cx5="http://schemas.microsoft.com/office/drawing/2016/5/11/chartex" xmlns:mc="http://schemas.openxmlformats.org/markup-compatibility/2006" xmlns:o="urn:schemas-microsoft-com:office:office" xmlns:r="http://schemas.openxmlformats.org/officeDocument/2006/relationships" xmlns:m="http://schemas.openxmlformats.org/officeDocument/2006/math" xmlns:v="urn:schemas-microsoft-com:vml" xmlns:wp14="http://schemas.microsoft.com/office/word/2010/wordprocessingDrawing" xmlns:wp="http://schemas.openxmlformats.org/drawingml/2006/wordprocessingDrawing" xmlns:w10="urn:schemas-microsoft-com:office:word" xmlns:w="http://schemas.openxmlformats.org/wordprocessingml/2006/main" xmlns:w14="http://schemas.microsoft.com/office/word/2010/wordml" xmlns:w15="http://schemas.microsoft.com/office/word/2012/wordml" xmlns:w16se="http://schemas.microsoft.com/office/word/2015/wordml/symex" xmlns:wpg="http://schemas.microsoft.com/office/word/2010/wordprocessingGroup" xmlns:wpi="http://schemas.microsoft.com/office/word/2010/wordprocessingInk" xmlns:wne="http://schemas.microsoft.com/office/word/2006/wordml" xmlns:wps="http://schemas.microsoft.com/office/word/2010/wordprocessingShape" mc:Ignorable="w14 w15 w16se wp14">
+<w:hdr xmlns:wpc="http://schemas.microsoft.com/office/word/2010/wordprocessingCanvas" xmlns:cx="http://schemas.microsoft.com/office/drawing/2014/chartex" xmlns:cx1="http://schemas.microsoft.com/office/drawing/2015/9/8/chartex" xmlns:cx2="http://schemas.microsoft.com/office/drawing/2015/10/21/chartex" xmlns:cx3="http://schemas.microsoft.com/office/drawing/2016/5/9/chartex" xmlns:cx4="http://schemas.microsoft.com/office/drawing/2016/5/10/chartex" xmlns:cx5="http://schemas.microsoft.com/office/drawing/2016/5/11/chartex" xmlns:cx6="http://schemas.microsoft.com/office/drawing/2016/5/12/chartex" xmlns:cx7="http://schemas.microsoft.com/office/drawing/2016/5/13/chartex" xmlns:cx8="http://schemas.microsoft.com/office/drawing/2016/5/14/chartex" xmlns:mc="http://schemas.openxmlformats.org/markup-compatibility/2006" xmlns:o="urn:schemas-microsoft-com:office:office" xmlns:r="http://schemas.openxmlformats.org/officeDocument/2006/relationships" xmlns:m="http://schemas.openxmlformats.org/officeDocument/2006/math" xmlns:v="urn:schemas-microsoft-com:vml" xmlns:wp14="http://schemas.microsoft.com/office/word/2010/wordprocessingDrawing" xmlns:wp="http://schemas.openxmlformats.org/drawingml/2006/wordprocessingDrawing" xmlns:w10="urn:schemas-microsoft-com:office:word" xmlns:w="http://schemas.openxmlformats.org/wordprocessingml/2006/main" xmlns:w14="http://schemas.microsoft.com/office/word/2010/wordml" xmlns:w15="http://schemas.microsoft.com/office/word/2012/wordml" xmlns:w16se="http://schemas.microsoft.com/office/word/2015/wordml/symex" xmlns:wpg="http://schemas.microsoft.com/office/word/2010/wordprocessingGroup" xmlns:wpi="http://schemas.microsoft.com/office/word/2010/wordprocessingInk" xmlns:wne="http://schemas.microsoft.com/office/word/2006/wordml" xmlns:wps="http://schemas.microsoft.com/office/word/2010/wordprocessingShape" mc:Ignorable="w14 w15 w16se wp14">
   <w:p>
     <w:pPr>
       <w:pStyle w:val="Footer"/>
@@ -18891,27 +19092,14 @@
     <w:r>
       <w:t xml:space="preserve"> of </w:t>
     </w:r>
-    <w:r>
-      <w:fldChar w:fldCharType="begin"/>
-    </w:r>
-    <w:r>
-      <w:instrText xml:space="preserve"> NUMPAGES </w:instrText>
-    </w:r>
-    <w:r>
-      <w:fldChar w:fldCharType="separate"/>
-    </w:r>
-    <w:r>
-      <w:rPr>
-        <w:noProof/>
-      </w:rPr>
-      <w:t>41</w:t>
-    </w:r>
-    <w:r>
-      <w:rPr>
-        <w:noProof/>
-      </w:rPr>
-      <w:fldChar w:fldCharType="end"/>
-    </w:r>
+    <w:fldSimple w:instr=" NUMPAGES ">
+      <w:r>
+        <w:rPr>
+          <w:noProof/>
+        </w:rPr>
+        <w:t>41</w:t>
+      </w:r>
+    </w:fldSimple>
     <w:r>
       <w:pict w14:anchorId="7C82E885">
         <v:rect id="_x0000_i1025" style="width:0;height:1.5pt" o:hralign="center" o:hrstd="t" o:hr="t" fillcolor="#aca899" stroked="f"/>
@@ -18922,7 +19110,7 @@
 </file>
 
 <file path=word/header2.xml><?xml version="1.0" encoding="utf-8"?>
-<w:hdr xmlns:wpc="http://schemas.microsoft.com/office/word/2010/wordprocessingCanvas" xmlns:cx="http://schemas.microsoft.com/office/drawing/2014/chartex" xmlns:cx1="http://schemas.microsoft.com/office/drawing/2015/9/8/chartex" xmlns:cx2="http://schemas.microsoft.com/office/drawing/2015/10/21/chartex" xmlns:cx3="http://schemas.microsoft.com/office/drawing/2016/5/9/chartex" xmlns:cx4="http://schemas.microsoft.com/office/drawing/2016/5/10/chartex" xmlns:cx5="http://schemas.microsoft.com/office/drawing/2016/5/11/chartex" xmlns:mc="http://schemas.openxmlformats.org/markup-compatibility/2006" xmlns:o="urn:schemas-microsoft-com:office:office" xmlns:r="http://schemas.openxmlformats.org/officeDocument/2006/relationships" xmlns:m="http://schemas.openxmlformats.org/officeDocument/2006/math" xmlns:v="urn:schemas-microsoft-com:vml" xmlns:wp14="http://schemas.microsoft.com/office/word/2010/wordprocessingDrawing" xmlns:wp="http://schemas.openxmlformats.org/drawingml/2006/wordprocessingDrawing" xmlns:w10="urn:schemas-microsoft-com:office:word" xmlns:w="http://schemas.openxmlformats.org/wordprocessingml/2006/main" xmlns:w14="http://schemas.microsoft.com/office/word/2010/wordml" xmlns:w15="http://schemas.microsoft.com/office/word/2012/wordml" xmlns:w16se="http://schemas.microsoft.com/office/word/2015/wordml/symex" xmlns:wpg="http://schemas.microsoft.com/office/word/2010/wordprocessingGroup" xmlns:wpi="http://schemas.microsoft.com/office/word/2010/wordprocessingInk" xmlns:wne="http://schemas.microsoft.com/office/word/2006/wordml" xmlns:wps="http://schemas.microsoft.com/office/word/2010/wordprocessingShape" mc:Ignorable="w14 w15 w16se wp14">
+<w:hdr xmlns:wpc="http://schemas.microsoft.com/office/word/2010/wordprocessingCanvas" xmlns:cx="http://schemas.microsoft.com/office/drawing/2014/chartex" xmlns:cx1="http://schemas.microsoft.com/office/drawing/2015/9/8/chartex" xmlns:cx2="http://schemas.microsoft.com/office/drawing/2015/10/21/chartex" xmlns:cx3="http://schemas.microsoft.com/office/drawing/2016/5/9/chartex" xmlns:cx4="http://schemas.microsoft.com/office/drawing/2016/5/10/chartex" xmlns:cx5="http://schemas.microsoft.com/office/drawing/2016/5/11/chartex" xmlns:cx6="http://schemas.microsoft.com/office/drawing/2016/5/12/chartex" xmlns:cx7="http://schemas.microsoft.com/office/drawing/2016/5/13/chartex" xmlns:cx8="http://schemas.microsoft.com/office/drawing/2016/5/14/chartex" xmlns:mc="http://schemas.openxmlformats.org/markup-compatibility/2006" xmlns:o="urn:schemas-microsoft-com:office:office" xmlns:r="http://schemas.openxmlformats.org/officeDocument/2006/relationships" xmlns:m="http://schemas.openxmlformats.org/officeDocument/2006/math" xmlns:v="urn:schemas-microsoft-com:vml" xmlns:wp14="http://schemas.microsoft.com/office/word/2010/wordprocessingDrawing" xmlns:wp="http://schemas.openxmlformats.org/drawingml/2006/wordprocessingDrawing" xmlns:w10="urn:schemas-microsoft-com:office:word" xmlns:w="http://schemas.openxmlformats.org/wordprocessingml/2006/main" xmlns:w14="http://schemas.microsoft.com/office/word/2010/wordml" xmlns:w15="http://schemas.microsoft.com/office/word/2012/wordml" xmlns:w16se="http://schemas.microsoft.com/office/word/2015/wordml/symex" xmlns:wpg="http://schemas.microsoft.com/office/word/2010/wordprocessingGroup" xmlns:wpi="http://schemas.microsoft.com/office/word/2010/wordprocessingInk" xmlns:wne="http://schemas.microsoft.com/office/word/2006/wordml" xmlns:wps="http://schemas.microsoft.com/office/word/2010/wordprocessingShape" mc:Ignorable="w14 w15 w16se wp14">
   <w:p>
     <w:pPr>
       <w:pStyle w:val="Footer"/>
@@ -18964,7 +19152,7 @@
       <w:rPr>
         <w:noProof/>
       </w:rPr>
-      <w:t>20</w:t>
+      <w:t>36</w:t>
     </w:r>
     <w:r>
       <w:rPr>
@@ -18975,27 +19163,14 @@
     <w:r>
       <w:t xml:space="preserve"> of </w:t>
     </w:r>
-    <w:r>
-      <w:fldChar w:fldCharType="begin"/>
-    </w:r>
-    <w:r>
-      <w:instrText xml:space="preserve"> NUMPAGES </w:instrText>
-    </w:r>
-    <w:r>
-      <w:fldChar w:fldCharType="separate"/>
-    </w:r>
-    <w:r>
-      <w:rPr>
-        <w:noProof/>
-      </w:rPr>
-      <w:t>41</w:t>
-    </w:r>
-    <w:r>
-      <w:rPr>
-        <w:noProof/>
-      </w:rPr>
-      <w:fldChar w:fldCharType="end"/>
-    </w:r>
+    <w:fldSimple w:instr=" NUMPAGES ">
+      <w:r>
+        <w:rPr>
+          <w:noProof/>
+        </w:rPr>
+        <w:t>41</w:t>
+      </w:r>
+    </w:fldSimple>
     <w:r>
       <w:pict w14:anchorId="7C82E886">
         <v:rect id="_x0000_i1026" style="width:0;height:1.5pt" o:hralign="center" o:hrstd="t" o:hr="t" fillcolor="#aca899" stroked="f"/>
@@ -19006,7 +19181,7 @@
 </file>
 
 <file path=word/header3.xml><?xml version="1.0" encoding="utf-8"?>
-<w:hdr xmlns:wpc="http://schemas.microsoft.com/office/word/2010/wordprocessingCanvas" xmlns:cx="http://schemas.microsoft.com/office/drawing/2014/chartex" xmlns:cx1="http://schemas.microsoft.com/office/drawing/2015/9/8/chartex" xmlns:cx2="http://schemas.microsoft.com/office/drawing/2015/10/21/chartex" xmlns:cx3="http://schemas.microsoft.com/office/drawing/2016/5/9/chartex" xmlns:cx4="http://schemas.microsoft.com/office/drawing/2016/5/10/chartex" xmlns:cx5="http://schemas.microsoft.com/office/drawing/2016/5/11/chartex" xmlns:mc="http://schemas.openxmlformats.org/markup-compatibility/2006" xmlns:o="urn:schemas-microsoft-com:office:office" xmlns:r="http://schemas.openxmlformats.org/officeDocument/2006/relationships" xmlns:m="http://schemas.openxmlformats.org/officeDocument/2006/math" xmlns:v="urn:schemas-microsoft-com:vml" xmlns:wp14="http://schemas.microsoft.com/office/word/2010/wordprocessingDrawing" xmlns:wp="http://schemas.openxmlformats.org/drawingml/2006/wordprocessingDrawing" xmlns:w10="urn:schemas-microsoft-com:office:word" xmlns:w="http://schemas.openxmlformats.org/wordprocessingml/2006/main" xmlns:w14="http://schemas.microsoft.com/office/word/2010/wordml" xmlns:w15="http://schemas.microsoft.com/office/word/2012/wordml" xmlns:w16se="http://schemas.microsoft.com/office/word/2015/wordml/symex" xmlns:wpg="http://schemas.microsoft.com/office/word/2010/wordprocessingGroup" xmlns:wpi="http://schemas.microsoft.com/office/word/2010/wordprocessingInk" xmlns:wne="http://schemas.microsoft.com/office/word/2006/wordml" xmlns:wps="http://schemas.microsoft.com/office/word/2010/wordprocessingShape" mc:Ignorable="w14 w15 w16se wp14">
+<w:hdr xmlns:wpc="http://schemas.microsoft.com/office/word/2010/wordprocessingCanvas" xmlns:cx="http://schemas.microsoft.com/office/drawing/2014/chartex" xmlns:cx1="http://schemas.microsoft.com/office/drawing/2015/9/8/chartex" xmlns:cx2="http://schemas.microsoft.com/office/drawing/2015/10/21/chartex" xmlns:cx3="http://schemas.microsoft.com/office/drawing/2016/5/9/chartex" xmlns:cx4="http://schemas.microsoft.com/office/drawing/2016/5/10/chartex" xmlns:cx5="http://schemas.microsoft.com/office/drawing/2016/5/11/chartex" xmlns:cx6="http://schemas.microsoft.com/office/drawing/2016/5/12/chartex" xmlns:cx7="http://schemas.microsoft.com/office/drawing/2016/5/13/chartex" xmlns:cx8="http://schemas.microsoft.com/office/drawing/2016/5/14/chartex" xmlns:mc="http://schemas.openxmlformats.org/markup-compatibility/2006" xmlns:o="urn:schemas-microsoft-com:office:office" xmlns:r="http://schemas.openxmlformats.org/officeDocument/2006/relationships" xmlns:m="http://schemas.openxmlformats.org/officeDocument/2006/math" xmlns:v="urn:schemas-microsoft-com:vml" xmlns:wp14="http://schemas.microsoft.com/office/word/2010/wordprocessingDrawing" xmlns:wp="http://schemas.openxmlformats.org/drawingml/2006/wordprocessingDrawing" xmlns:w10="urn:schemas-microsoft-com:office:word" xmlns:w="http://schemas.openxmlformats.org/wordprocessingml/2006/main" xmlns:w14="http://schemas.microsoft.com/office/word/2010/wordml" xmlns:w15="http://schemas.microsoft.com/office/word/2012/wordml" xmlns:w16se="http://schemas.microsoft.com/office/word/2015/wordml/symex" xmlns:wpg="http://schemas.microsoft.com/office/word/2010/wordprocessingGroup" xmlns:wpi="http://schemas.microsoft.com/office/word/2010/wordprocessingInk" xmlns:wne="http://schemas.microsoft.com/office/word/2006/wordml" xmlns:wps="http://schemas.microsoft.com/office/word/2010/wordprocessingShape" mc:Ignorable="w14 w15 w16se wp14">
   <w:p>
     <w:pPr>
       <w:pStyle w:val="Footer"/>
@@ -19048,7 +19223,7 @@
       <w:rPr>
         <w:noProof/>
       </w:rPr>
-      <w:t>21</w:t>
+      <w:t>35</w:t>
     </w:r>
     <w:r>
       <w:rPr>
@@ -19059,27 +19234,14 @@
     <w:r>
       <w:t xml:space="preserve"> of </w:t>
     </w:r>
-    <w:r>
-      <w:fldChar w:fldCharType="begin"/>
-    </w:r>
-    <w:r>
-      <w:instrText xml:space="preserve"> NUMPAGES </w:instrText>
-    </w:r>
-    <w:r>
-      <w:fldChar w:fldCharType="separate"/>
-    </w:r>
-    <w:r>
-      <w:rPr>
-        <w:noProof/>
-      </w:rPr>
-      <w:t>41</w:t>
-    </w:r>
-    <w:r>
-      <w:rPr>
-        <w:noProof/>
-      </w:rPr>
-      <w:fldChar w:fldCharType="end"/>
-    </w:r>
+    <w:fldSimple w:instr=" NUMPAGES ">
+      <w:r>
+        <w:rPr>
+          <w:noProof/>
+        </w:rPr>
+        <w:t>41</w:t>
+      </w:r>
+    </w:fldSimple>
     <w:r>
       <w:pict w14:anchorId="7C82E887">
         <v:rect id="_x0000_i1027" style="width:0;height:1.5pt" o:hralign="center" o:hrstd="t" o:hr="t" fillcolor="#aca899" stroked="f"/>
@@ -19090,7 +19252,7 @@
 </file>
 
 <file path=word/numbering.xml><?xml version="1.0" encoding="utf-8"?>
-<w:numbering xmlns:wpc="http://schemas.microsoft.com/office/word/2010/wordprocessingCanvas" xmlns:cx="http://schemas.microsoft.com/office/drawing/2014/chartex" xmlns:cx1="http://schemas.microsoft.com/office/drawing/2015/9/8/chartex" xmlns:cx2="http://schemas.microsoft.com/office/drawing/2015/10/21/chartex" xmlns:cx3="http://schemas.microsoft.com/office/drawing/2016/5/9/chartex" xmlns:cx4="http://schemas.microsoft.com/office/drawing/2016/5/10/chartex" xmlns:cx5="http://schemas.microsoft.com/office/drawing/2016/5/11/chartex" xmlns:mc="http://schemas.openxmlformats.org/markup-compatibility/2006" xmlns:o="urn:schemas-microsoft-com:office:office" xmlns:r="http://schemas.openxmlformats.org/officeDocument/2006/relationships" xmlns:m="http://schemas.openxmlformats.org/officeDocument/2006/math" xmlns:v="urn:schemas-microsoft-com:vml" xmlns:wp14="http://schemas.microsoft.com/office/word/2010/wordprocessingDrawing" xmlns:wp="http://schemas.openxmlformats.org/drawingml/2006/wordprocessingDrawing" xmlns:w10="urn:schemas-microsoft-com:office:word" xmlns:w="http://schemas.openxmlformats.org/wordprocessingml/2006/main" xmlns:w14="http://schemas.microsoft.com/office/word/2010/wordml" xmlns:w15="http://schemas.microsoft.com/office/word/2012/wordml" xmlns:w16se="http://schemas.microsoft.com/office/word/2015/wordml/symex" xmlns:wpg="http://schemas.microsoft.com/office/word/2010/wordprocessingGroup" xmlns:wpi="http://schemas.microsoft.com/office/word/2010/wordprocessingInk" xmlns:wne="http://schemas.microsoft.com/office/word/2006/wordml" xmlns:wps="http://schemas.microsoft.com/office/word/2010/wordprocessingShape" mc:Ignorable="w14 w15 w16se wp14">
+<w:numbering xmlns:wpc="http://schemas.microsoft.com/office/word/2010/wordprocessingCanvas" xmlns:cx="http://schemas.microsoft.com/office/drawing/2014/chartex" xmlns:cx1="http://schemas.microsoft.com/office/drawing/2015/9/8/chartex" xmlns:cx2="http://schemas.microsoft.com/office/drawing/2015/10/21/chartex" xmlns:cx3="http://schemas.microsoft.com/office/drawing/2016/5/9/chartex" xmlns:cx4="http://schemas.microsoft.com/office/drawing/2016/5/10/chartex" xmlns:cx5="http://schemas.microsoft.com/office/drawing/2016/5/11/chartex" xmlns:cx6="http://schemas.microsoft.com/office/drawing/2016/5/12/chartex" xmlns:cx7="http://schemas.microsoft.com/office/drawing/2016/5/13/chartex" xmlns:cx8="http://schemas.microsoft.com/office/drawing/2016/5/14/chartex" xmlns:mc="http://schemas.openxmlformats.org/markup-compatibility/2006" xmlns:o="urn:schemas-microsoft-com:office:office" xmlns:r="http://schemas.openxmlformats.org/officeDocument/2006/relationships" xmlns:m="http://schemas.openxmlformats.org/officeDocument/2006/math" xmlns:v="urn:schemas-microsoft-com:vml" xmlns:wp14="http://schemas.microsoft.com/office/word/2010/wordprocessingDrawing" xmlns:wp="http://schemas.openxmlformats.org/drawingml/2006/wordprocessingDrawing" xmlns:w10="urn:schemas-microsoft-com:office:word" xmlns:w="http://schemas.openxmlformats.org/wordprocessingml/2006/main" xmlns:w14="http://schemas.microsoft.com/office/word/2010/wordml" xmlns:w15="http://schemas.microsoft.com/office/word/2012/wordml" xmlns:w16se="http://schemas.microsoft.com/office/word/2015/wordml/symex" xmlns:wpg="http://schemas.microsoft.com/office/word/2010/wordprocessingGroup" xmlns:wpi="http://schemas.microsoft.com/office/word/2010/wordprocessingInk" xmlns:wne="http://schemas.microsoft.com/office/word/2006/wordml" xmlns:wps="http://schemas.microsoft.com/office/word/2010/wordprocessingShape" mc:Ignorable="w14 w15 w16se wp14">
   <w:abstractNum w:abstractNumId="0" w15:restartNumberingAfterBreak="0">
     <w:nsid w:val="006B4716"/>
     <w:multiLevelType w:val="hybridMultilevel"/>
@@ -24355,7 +24517,7 @@
 </file>
 
 <file path=customXml/itemProps1.xml><?xml version="1.0" encoding="utf-8"?>
-<ds:datastoreItem xmlns:ds="http://schemas.openxmlformats.org/officeDocument/2006/customXml" ds:itemID="{B2B62529-9450-4149-8CC9-0539FD31C80A}">
+<ds:datastoreItem xmlns:ds="http://schemas.openxmlformats.org/officeDocument/2006/customXml" ds:itemID="{10A04EEE-B987-454B-9897-28D4930A818A}">
   <ds:schemaRefs>
     <ds:schemaRef ds:uri="http://schemas.openxmlformats.org/officeDocument/2006/bibliography"/>
   </ds:schemaRefs>

</xml_diff>